<commit_message>
contract signed (on behalf of Victoria)
</commit_message>
<xml_diff>
--- a/notes/TeamContract.docx
+++ b/notes/TeamContract.docx
@@ -172,13 +172,7 @@
               <w:rPr>
                 <w:rFonts w:ascii="Calibri" w:hAnsi="Calibri"/>
               </w:rPr>
-              <w:t xml:space="preserve">We aim to learn how to collaborate as a team to </w:t>
-            </w:r>
-            <w:r>
-              <w:rPr>
-                <w:rFonts w:ascii="Calibri" w:hAnsi="Calibri"/>
-              </w:rPr>
-              <w:t>effectively develop software.</w:t>
+              <w:t>We aim to learn how to collaborate as a team to effectively develop software.</w:t>
             </w:r>
           </w:p>
           <w:p>
@@ -264,13 +258,7 @@
               <w:rPr>
                 <w:rFonts w:ascii="Calibri" w:hAnsi="Calibri"/>
               </w:rPr>
-              <w:t xml:space="preserve"> </w:t>
-            </w:r>
-            <w:r>
-              <w:rPr>
-                <w:rFonts w:ascii="Calibri" w:hAnsi="Calibri"/>
-              </w:rPr>
-              <w:t>attendance at meetings, participation, frequency of communication, the quality of work, etc.?</w:t>
+              <w:t xml:space="preserve"> attendance at meetings, participation, frequency of communication, the quality of work, etc.?</w:t>
             </w:r>
           </w:p>
         </w:tc>
@@ -331,13 +319,7 @@
               <w:rPr>
                 <w:rFonts w:ascii="Calibri" w:hAnsi="Calibri"/>
               </w:rPr>
-              <w:t>we expect to draft the first version in the first 3 weeks to refin</w:t>
-            </w:r>
-            <w:r>
-              <w:rPr>
-                <w:rFonts w:ascii="Calibri" w:hAnsi="Calibri"/>
-              </w:rPr>
-              <w:t>e it before the deadline.</w:t>
+              <w:t>we expect to draft the first version in the first 3 weeks to refine it before the deadline.</w:t>
             </w:r>
           </w:p>
         </w:tc>
@@ -466,13 +448,7 @@
               <w:rPr>
                 <w:rFonts w:ascii="Calibri" w:hAnsi="Calibri"/>
               </w:rPr>
-              <w:t>ROLES: Which r</w:t>
-            </w:r>
-            <w:r>
-              <w:rPr>
-                <w:rFonts w:ascii="Calibri" w:hAnsi="Calibri"/>
-              </w:rPr>
-              <w:t>oles do we need in this project and how do we allocate them? Will there be a project lead?  Is there a need to rotate roles?</w:t>
+              <w:t>ROLES: Which roles do we need in this project and how do we allocate them? Will there be a project lead?  Is there a need to rotate roles?</w:t>
             </w:r>
           </w:p>
         </w:tc>
@@ -533,19 +509,7 @@
               <w:rPr>
                 <w:rFonts w:ascii="Times Roman" w:hAnsi="Times Roman"/>
               </w:rPr>
-              <w:t>We don</w:t>
-            </w:r>
-            <w:r>
-              <w:rPr>
-                <w:rFonts w:ascii="Times Roman" w:hAnsi="Times Roman"/>
-              </w:rPr>
-              <w:t>’</w:t>
-            </w:r>
-            <w:r>
-              <w:rPr>
-                <w:rFonts w:ascii="Times Roman" w:hAnsi="Times Roman"/>
-              </w:rPr>
-              <w:t>t need fixed roles.</w:t>
+              <w:t>We don’t need fixed roles.</w:t>
             </w:r>
           </w:p>
         </w:tc>
@@ -579,13 +543,7 @@
               <w:rPr>
                 <w:rFonts w:ascii="Calibri" w:hAnsi="Calibri"/>
               </w:rPr>
-              <w:t xml:space="preserve">CONSEQUENCES: How will we address </w:t>
-            </w:r>
-            <w:r>
-              <w:rPr>
-                <w:rFonts w:ascii="Calibri" w:hAnsi="Calibri"/>
-              </w:rPr>
-              <w:t>non-performance regarding these goals, expectations, policies and procedures?  How do we resolve disagreements?</w:t>
+              <w:t>CONSEQUENCES: How will we address non-performance regarding these goals, expectations, policies and procedures?  How do we resolve disagreements?</w:t>
             </w:r>
           </w:p>
         </w:tc>
@@ -646,13 +604,7 @@
               <w:rPr>
                 <w:rFonts w:ascii="Times Roman" w:hAnsi="Times Roman"/>
               </w:rPr>
-              <w:t>If a team member does not deliver on time, another team mem</w:t>
-            </w:r>
-            <w:r>
-              <w:rPr>
-                <w:rFonts w:ascii="Times Roman" w:hAnsi="Times Roman"/>
-              </w:rPr>
-              <w:t>ber will cover.</w:t>
+              <w:t>If a team member does not deliver on time, another team member will cover.</w:t>
             </w:r>
           </w:p>
         </w:tc>
@@ -918,6 +870,12 @@
           <w:rFonts w:ascii="Calibri" w:eastAsia="Calibri" w:hAnsi="Calibri" w:cs="Calibri"/>
         </w:rPr>
       </w:pPr>
+      <w:r>
+        <w:rPr>
+          <w:rFonts w:ascii="Calibri" w:eastAsia="Calibri" w:hAnsi="Calibri" w:cs="Calibri"/>
+        </w:rPr>
+        <w:t>Pavendran Wimalendran 14/March/2022</w:t>
+      </w:r>
     </w:p>
     <w:p>
       <w:pPr>
@@ -951,6 +909,12 @@
           <w:rFonts w:ascii="Calibri" w:eastAsia="Calibri" w:hAnsi="Calibri" w:cs="Calibri"/>
         </w:rPr>
       </w:pPr>
+      <w:r>
+        <w:rPr>
+          <w:rFonts w:ascii="Calibri" w:eastAsia="Calibri" w:hAnsi="Calibri" w:cs="Calibri"/>
+        </w:rPr>
+        <w:t>Victoria Thompson 15/March/2022</w:t>
+      </w:r>
     </w:p>
     <w:p>
       <w:pPr>

</xml_diff>